<commit_message>
removed new image histograms for a1p1
</commit_message>
<xml_diff>
--- a/CIS4720 - A1p1.docx
+++ b/CIS4720 - A1p1.docx
@@ -125,7 +125,6 @@
           <w:tcPr>
             <w:tcW w:w="4815" w:type="dxa"/>
           </w:tcPr>
-          <w:bookmarkStart w:id="0" w:name="_GoBack" w:colFirst="0" w:colLast="1"/>
           <w:p>
             <w:pPr>
               <w:rPr>
@@ -133,48 +132,16 @@
                 <w:sz w:val="24"/>
               </w:rPr>
             </w:pPr>
-            <w:r>
-              <w:rPr>
-                <w:b/>
-                <w:sz w:val="24"/>
-              </w:rPr>
-              <w:fldChar w:fldCharType="begin"/>
-            </w:r>
-            <w:r>
-              <w:rPr>
-                <w:b/>
-                <w:sz w:val="24"/>
-              </w:rPr>
-              <w:instrText xml:space="preserve"> HYPERLINK "http://edmonkey.com/wp-content/uploads/2016/10/KEN_1946-over.jpg" </w:instrText>
-            </w:r>
-            <w:r>
-              <w:rPr>
-                <w:b/>
-                <w:sz w:val="24"/>
-              </w:rPr>
-            </w:r>
-            <w:r>
-              <w:rPr>
-                <w:b/>
-                <w:sz w:val="24"/>
-              </w:rPr>
-              <w:fldChar w:fldCharType="separate"/>
-            </w:r>
-            <w:r>
-              <w:rPr>
-                <w:rStyle w:val="Hyperlink"/>
-                <w:b/>
-                <w:sz w:val="24"/>
-              </w:rPr>
-              <w:t>Original Image:</w:t>
-            </w:r>
-            <w:r>
-              <w:rPr>
-                <w:b/>
-                <w:sz w:val="24"/>
-              </w:rPr>
-              <w:fldChar w:fldCharType="end"/>
-            </w:r>
+            <w:hyperlink r:id="rId8" w:history="1">
+              <w:r>
+                <w:rPr>
+                  <w:rStyle w:val="Hyperlink"/>
+                  <w:b/>
+                  <w:sz w:val="24"/>
+                </w:rPr>
+                <w:t>Original Image:</w:t>
+              </w:r>
+            </w:hyperlink>
           </w:p>
         </w:tc>
         <w:tc>
@@ -198,7 +165,6 @@
           </w:p>
         </w:tc>
       </w:tr>
-      <w:bookmarkEnd w:id="0"/>
       <w:tr>
         <w:tc>
           <w:tcPr>
@@ -226,7 +192,7 @@
                           <pic:cNvPicPr/>
                         </pic:nvPicPr>
                         <pic:blipFill>
-                          <a:blip r:embed="rId8">
+                          <a:blip r:embed="rId9">
                             <a:extLst>
                               <a:ext uri="{28A0092B-C50C-407E-A947-70E740481C1C}">
                                 <a14:useLocalDpi xmlns:a14="http://schemas.microsoft.com/office/drawing/2010/main" val="0"/>
@@ -280,7 +246,7 @@
                           <pic:cNvPicPr/>
                         </pic:nvPicPr>
                         <pic:blipFill>
-                          <a:blip r:embed="rId9"/>
+                          <a:blip r:embed="rId10"/>
                           <a:stretch>
                             <a:fillRect/>
                           </a:stretch>
@@ -378,7 +344,7 @@
                           <pic:cNvPicPr/>
                         </pic:nvPicPr>
                         <pic:blipFill>
-                          <a:blip r:embed="rId10">
+                          <a:blip r:embed="rId11">
                             <a:extLst>
                               <a:ext uri="{28A0092B-C50C-407E-A947-70E740481C1C}">
                                 <a14:useLocalDpi xmlns:a14="http://schemas.microsoft.com/office/drawing/2010/main" val="0"/>
@@ -410,49 +376,6 @@
           <w:tcPr>
             <w:tcW w:w="4535" w:type="dxa"/>
           </w:tcPr>
-          <w:p>
-            <w:r>
-              <w:rPr>
-                <w:noProof/>
-                <w:lang w:eastAsia="en-CA"/>
-              </w:rPr>
-              <w:drawing>
-                <wp:inline distT="0" distB="0" distL="0" distR="0" wp14:anchorId="365A4051" wp14:editId="0D974D87">
-                  <wp:extent cx="2200258" cy="1665688"/>
-                  <wp:effectExtent l="0" t="0" r="0" b="0"/>
-                  <wp:docPr id="14" name="Picture 14"/>
-                  <wp:cNvGraphicFramePr>
-                    <a:graphicFrameLocks xmlns:a="http://schemas.openxmlformats.org/drawingml/2006/main" noChangeAspect="1"/>
-                  </wp:cNvGraphicFramePr>
-                  <a:graphic xmlns:a="http://schemas.openxmlformats.org/drawingml/2006/main">
-                    <a:graphicData uri="http://schemas.openxmlformats.org/drawingml/2006/picture">
-                      <pic:pic xmlns:pic="http://schemas.openxmlformats.org/drawingml/2006/picture">
-                        <pic:nvPicPr>
-                          <pic:cNvPr id="1" name=""/>
-                          <pic:cNvPicPr/>
-                        </pic:nvPicPr>
-                        <pic:blipFill>
-                          <a:blip r:embed="rId11"/>
-                          <a:stretch>
-                            <a:fillRect/>
-                          </a:stretch>
-                        </pic:blipFill>
-                        <pic:spPr>
-                          <a:xfrm>
-                            <a:off x="0" y="0"/>
-                            <a:ext cx="2211161" cy="1673942"/>
-                          </a:xfrm>
-                          <a:prstGeom prst="rect">
-                            <a:avLst/>
-                          </a:prstGeom>
-                        </pic:spPr>
-                      </pic:pic>
-                    </a:graphicData>
-                  </a:graphic>
-                </wp:inline>
-              </w:drawing>
-            </w:r>
-          </w:p>
           <w:p>
             <w:r>
               <w:t xml:space="preserve">We can improve this image by </w:t>
@@ -750,49 +673,6 @@
           </w:tcPr>
           <w:p>
             <w:r>
-              <w:rPr>
-                <w:noProof/>
-                <w:lang w:eastAsia="en-CA"/>
-              </w:rPr>
-              <w:drawing>
-                <wp:inline distT="0" distB="0" distL="0" distR="0" wp14:anchorId="0D3E4234" wp14:editId="287E8149">
-                  <wp:extent cx="2085975" cy="1714399"/>
-                  <wp:effectExtent l="0" t="0" r="0" b="635"/>
-                  <wp:docPr id="10" name="Picture 10"/>
-                  <wp:cNvGraphicFramePr>
-                    <a:graphicFrameLocks xmlns:a="http://schemas.openxmlformats.org/drawingml/2006/main" noChangeAspect="1"/>
-                  </wp:cNvGraphicFramePr>
-                  <a:graphic xmlns:a="http://schemas.openxmlformats.org/drawingml/2006/main">
-                    <a:graphicData uri="http://schemas.openxmlformats.org/drawingml/2006/picture">
-                      <pic:pic xmlns:pic="http://schemas.openxmlformats.org/drawingml/2006/picture">
-                        <pic:nvPicPr>
-                          <pic:cNvPr id="1" name=""/>
-                          <pic:cNvPicPr/>
-                        </pic:nvPicPr>
-                        <pic:blipFill>
-                          <a:blip r:embed="rId16"/>
-                          <a:stretch>
-                            <a:fillRect/>
-                          </a:stretch>
-                        </pic:blipFill>
-                        <pic:spPr>
-                          <a:xfrm>
-                            <a:off x="0" y="0"/>
-                            <a:ext cx="2099867" cy="1725817"/>
-                          </a:xfrm>
-                          <a:prstGeom prst="rect">
-                            <a:avLst/>
-                          </a:prstGeom>
-                        </pic:spPr>
-                      </pic:pic>
-                    </a:graphicData>
-                  </a:graphic>
-                </wp:inline>
-              </w:drawing>
-            </w:r>
-          </w:p>
-          <w:p>
-            <w:r>
               <w:t>With some contrast adjustment and some smoothing, we can make the details of this image much more visible.</w:t>
             </w:r>
           </w:p>
@@ -842,7 +722,7 @@
                 <w:sz w:val="24"/>
               </w:rPr>
             </w:pPr>
-            <w:hyperlink r:id="rId17" w:history="1">
+            <w:hyperlink r:id="rId16" w:history="1">
               <w:r>
                 <w:rPr>
                   <w:rStyle w:val="Hyperlink"/>
@@ -902,7 +782,7 @@
                           <pic:cNvPicPr/>
                         </pic:nvPicPr>
                         <pic:blipFill>
-                          <a:blip r:embed="rId18" cstate="print">
+                          <a:blip r:embed="rId17" cstate="print">
                             <a:extLst>
                               <a:ext uri="{28A0092B-C50C-407E-A947-70E740481C1C}">
                                 <a14:useLocalDpi xmlns:a14="http://schemas.microsoft.com/office/drawing/2010/main" val="0"/>
@@ -956,7 +836,7 @@
                           <pic:cNvPicPr/>
                         </pic:nvPicPr>
                         <pic:blipFill>
-                          <a:blip r:embed="rId19"/>
+                          <a:blip r:embed="rId18"/>
                           <a:stretch>
                             <a:fillRect/>
                           </a:stretch>
@@ -1037,7 +917,6 @@
                 <w:noProof/>
                 <w:lang w:eastAsia="en-CA"/>
               </w:rPr>
-              <w:lastRenderedPageBreak/>
               <w:drawing>
                 <wp:inline distT="0" distB="0" distL="0" distR="0" wp14:anchorId="3E11C1DB" wp14:editId="6CF5FBEE">
                   <wp:extent cx="2957513" cy="1971675"/>
@@ -1054,7 +933,7 @@
                           <pic:cNvPicPr/>
                         </pic:nvPicPr>
                         <pic:blipFill>
-                          <a:blip r:embed="rId20" cstate="print">
+                          <a:blip r:embed="rId19" cstate="print">
                             <a:extLst>
                               <a:ext uri="{28A0092B-C50C-407E-A947-70E740481C1C}">
                                 <a14:useLocalDpi xmlns:a14="http://schemas.microsoft.com/office/drawing/2010/main" val="0"/>
@@ -1088,50 +967,10 @@
           </w:tcPr>
           <w:p>
             <w:r>
-              <w:rPr>
-                <w:noProof/>
-                <w:lang w:eastAsia="en-CA"/>
-              </w:rPr>
-              <w:drawing>
-                <wp:inline distT="0" distB="0" distL="0" distR="0" wp14:anchorId="053221E4" wp14:editId="6F514F0A">
-                  <wp:extent cx="2276475" cy="1785236"/>
-                  <wp:effectExtent l="0" t="0" r="0" b="5715"/>
-                  <wp:docPr id="23" name="Picture 23"/>
-                  <wp:cNvGraphicFramePr>
-                    <a:graphicFrameLocks xmlns:a="http://schemas.openxmlformats.org/drawingml/2006/main" noChangeAspect="1"/>
-                  </wp:cNvGraphicFramePr>
-                  <a:graphic xmlns:a="http://schemas.openxmlformats.org/drawingml/2006/main">
-                    <a:graphicData uri="http://schemas.openxmlformats.org/drawingml/2006/picture">
-                      <pic:pic xmlns:pic="http://schemas.openxmlformats.org/drawingml/2006/picture">
-                        <pic:nvPicPr>
-                          <pic:cNvPr id="1" name=""/>
-                          <pic:cNvPicPr/>
-                        </pic:nvPicPr>
-                        <pic:blipFill>
-                          <a:blip r:embed="rId21"/>
-                          <a:stretch>
-                            <a:fillRect/>
-                          </a:stretch>
-                        </pic:blipFill>
-                        <pic:spPr>
-                          <a:xfrm>
-                            <a:off x="0" y="0"/>
-                            <a:ext cx="2310946" cy="1812269"/>
-                          </a:xfrm>
-                          <a:prstGeom prst="rect">
-                            <a:avLst/>
-                          </a:prstGeom>
-                        </pic:spPr>
-                      </pic:pic>
-                    </a:graphicData>
-                  </a:graphic>
-                </wp:inline>
-              </w:drawing>
-            </w:r>
-          </w:p>
-          <w:p>
-            <w:r>
               <w:t>This image can be improved by a tiny bit by removing outlier noise, and applying an un-sharp filter.</w:t>
+            </w:r>
+            <w:r>
+              <w:t xml:space="preserve"> I was largely unable to improve the original image unfortunately. </w:t>
             </w:r>
           </w:p>
         </w:tc>
@@ -1168,7 +1007,7 @@
                 <w:sz w:val="24"/>
               </w:rPr>
             </w:pPr>
-            <w:hyperlink r:id="rId22" w:history="1">
+            <w:hyperlink r:id="rId20" w:history="1">
               <w:r>
                 <w:rPr>
                   <w:rStyle w:val="Hyperlink"/>
@@ -1228,7 +1067,7 @@
                           <pic:cNvPicPr/>
                         </pic:nvPicPr>
                         <pic:blipFill>
-                          <a:blip r:embed="rId23" cstate="print">
+                          <a:blip r:embed="rId21" cstate="print">
                             <a:extLst>
                               <a:ext uri="{28A0092B-C50C-407E-A947-70E740481C1C}">
                                 <a14:useLocalDpi xmlns:a14="http://schemas.microsoft.com/office/drawing/2010/main" val="0"/>
@@ -1282,7 +1121,7 @@
                           <pic:cNvPicPr/>
                         </pic:nvPicPr>
                         <pic:blipFill>
-                          <a:blip r:embed="rId24"/>
+                          <a:blip r:embed="rId22"/>
                           <a:stretch>
                             <a:fillRect/>
                           </a:stretch>
@@ -1379,7 +1218,7 @@
                           <pic:cNvPicPr/>
                         </pic:nvPicPr>
                         <pic:blipFill>
-                          <a:blip r:embed="rId25" cstate="print">
+                          <a:blip r:embed="rId23" cstate="print">
                             <a:extLst>
                               <a:ext uri="{28A0092B-C50C-407E-A947-70E740481C1C}">
                                 <a14:useLocalDpi xmlns:a14="http://schemas.microsoft.com/office/drawing/2010/main" val="0"/>
@@ -1413,49 +1252,6 @@
           </w:tcPr>
           <w:p>
             <w:r>
-              <w:rPr>
-                <w:noProof/>
-                <w:lang w:eastAsia="en-CA"/>
-              </w:rPr>
-              <w:drawing>
-                <wp:inline distT="0" distB="0" distL="0" distR="0" wp14:anchorId="6C56BC38" wp14:editId="7E9CE2D2">
-                  <wp:extent cx="2433638" cy="1949458"/>
-                  <wp:effectExtent l="0" t="0" r="5080" b="0"/>
-                  <wp:docPr id="18" name="Picture 18"/>
-                  <wp:cNvGraphicFramePr>
-                    <a:graphicFrameLocks xmlns:a="http://schemas.openxmlformats.org/drawingml/2006/main" noChangeAspect="1"/>
-                  </wp:cNvGraphicFramePr>
-                  <a:graphic xmlns:a="http://schemas.openxmlformats.org/drawingml/2006/main">
-                    <a:graphicData uri="http://schemas.openxmlformats.org/drawingml/2006/picture">
-                      <pic:pic xmlns:pic="http://schemas.openxmlformats.org/drawingml/2006/picture">
-                        <pic:nvPicPr>
-                          <pic:cNvPr id="1" name=""/>
-                          <pic:cNvPicPr/>
-                        </pic:nvPicPr>
-                        <pic:blipFill>
-                          <a:blip r:embed="rId26"/>
-                          <a:stretch>
-                            <a:fillRect/>
-                          </a:stretch>
-                        </pic:blipFill>
-                        <pic:spPr>
-                          <a:xfrm>
-                            <a:off x="0" y="0"/>
-                            <a:ext cx="2479310" cy="1986043"/>
-                          </a:xfrm>
-                          <a:prstGeom prst="rect">
-                            <a:avLst/>
-                          </a:prstGeom>
-                        </pic:spPr>
-                      </pic:pic>
-                    </a:graphicData>
-                  </a:graphic>
-                </wp:inline>
-              </w:drawing>
-            </w:r>
-          </w:p>
-          <w:p>
-            <w:r>
               <w:t>This image can have detail appear more in focus by applying an unsharp-mask, and then performing a soft de-speckle blur.</w:t>
             </w:r>
           </w:p>
@@ -1468,7 +1264,6 @@
         <w:pStyle w:val="Heading2"/>
       </w:pPr>
       <w:r>
-        <w:lastRenderedPageBreak/>
         <w:t>Incorrect White Balance</w:t>
       </w:r>
     </w:p>
@@ -1494,7 +1289,7 @@
                 <w:sz w:val="24"/>
               </w:rPr>
             </w:pPr>
-            <w:hyperlink r:id="rId27" w:history="1">
+            <w:hyperlink r:id="rId24" w:history="1">
               <w:r>
                 <w:rPr>
                   <w:rStyle w:val="Hyperlink"/>
@@ -1554,8 +1349,8 @@
                   <v:path o:extrusionok="f" gradientshapeok="t" o:connecttype="rect"/>
                   <o:lock v:ext="edit" aspectratio="t"/>
                 </v:shapetype>
-                <v:shape id="_x0000_i1042" type="#_x0000_t75" style="width:235.5pt;height:156.75pt">
-                  <v:imagedata r:id="rId28" o:title="white_balance"/>
+                <v:shape id="_x0000_i1025" type="#_x0000_t75" style="width:235.7pt;height:156.95pt">
+                  <v:imagedata r:id="rId25" o:title="white_balance"/>
                 </v:shape>
               </w:pict>
             </w:r>
@@ -1600,7 +1395,7 @@
                           <pic:cNvPicPr/>
                         </pic:nvPicPr>
                         <pic:blipFill>
-                          <a:blip r:embed="rId29"/>
+                          <a:blip r:embed="rId26"/>
                           <a:stretch>
                             <a:fillRect/>
                           </a:stretch>
@@ -1710,7 +1505,7 @@
                           </pic:cNvPicPr>
                         </pic:nvPicPr>
                         <pic:blipFill>
-                          <a:blip r:embed="rId30" cstate="print">
+                          <a:blip r:embed="rId27" cstate="print">
                             <a:extLst>
                               <a:ext uri="{28A0092B-C50C-407E-A947-70E740481C1C}">
                                 <a14:useLocalDpi xmlns:a14="http://schemas.microsoft.com/office/drawing/2010/main" val="0"/>
@@ -1749,49 +1544,6 @@
           </w:tcPr>
           <w:p>
             <w:r>
-              <w:rPr>
-                <w:noProof/>
-                <w:lang w:eastAsia="en-CA"/>
-              </w:rPr>
-              <w:drawing>
-                <wp:inline distT="0" distB="0" distL="0" distR="0" wp14:anchorId="7D7472CF" wp14:editId="4B4994B8">
-                  <wp:extent cx="2528888" cy="2040000"/>
-                  <wp:effectExtent l="0" t="0" r="5080" b="0"/>
-                  <wp:docPr id="7" name="Picture 7"/>
-                  <wp:cNvGraphicFramePr>
-                    <a:graphicFrameLocks xmlns:a="http://schemas.openxmlformats.org/drawingml/2006/main" noChangeAspect="1"/>
-                  </wp:cNvGraphicFramePr>
-                  <a:graphic xmlns:a="http://schemas.openxmlformats.org/drawingml/2006/main">
-                    <a:graphicData uri="http://schemas.openxmlformats.org/drawingml/2006/picture">
-                      <pic:pic xmlns:pic="http://schemas.openxmlformats.org/drawingml/2006/picture">
-                        <pic:nvPicPr>
-                          <pic:cNvPr id="1" name=""/>
-                          <pic:cNvPicPr/>
-                        </pic:nvPicPr>
-                        <pic:blipFill>
-                          <a:blip r:embed="rId31"/>
-                          <a:stretch>
-                            <a:fillRect/>
-                          </a:stretch>
-                        </pic:blipFill>
-                        <pic:spPr>
-                          <a:xfrm>
-                            <a:off x="0" y="0"/>
-                            <a:ext cx="2551112" cy="2057927"/>
-                          </a:xfrm>
-                          <a:prstGeom prst="rect">
-                            <a:avLst/>
-                          </a:prstGeom>
-                        </pic:spPr>
-                      </pic:pic>
-                    </a:graphicData>
-                  </a:graphic>
-                </wp:inline>
-              </w:drawing>
-            </w:r>
-          </w:p>
-          <w:p>
-            <w:r>
               <w:t>This image can be somewhat improved by reducing the blue channel of the mage.</w:t>
             </w:r>
           </w:p>
@@ -1812,7 +1564,6 @@
         <w:pStyle w:val="Heading2"/>
       </w:pPr>
       <w:r>
-        <w:lastRenderedPageBreak/>
         <w:t>Noise</w:t>
       </w:r>
     </w:p>
@@ -1867,7 +1618,7 @@
               </w:rPr>
               <w:t xml:space="preserve"> </w:t>
             </w:r>
-            <w:hyperlink r:id="rId32" w:history="1">
+            <w:hyperlink r:id="rId28" w:history="1">
               <w:r>
                 <w:rPr>
                   <w:rStyle w:val="Hyperlink"/>
@@ -1942,7 +1693,7 @@
                           </pic:cNvPicPr>
                         </pic:nvPicPr>
                         <pic:blipFill>
-                          <a:blip r:embed="rId33">
+                          <a:blip r:embed="rId29">
                             <a:extLst>
                               <a:ext uri="{28A0092B-C50C-407E-A947-70E740481C1C}">
                                 <a14:useLocalDpi xmlns:a14="http://schemas.microsoft.com/office/drawing/2010/main" val="0"/>
@@ -2002,7 +1753,7 @@
                           <pic:cNvPicPr/>
                         </pic:nvPicPr>
                         <pic:blipFill>
-                          <a:blip r:embed="rId34"/>
+                          <a:blip r:embed="rId30"/>
                           <a:stretch>
                             <a:fillRect/>
                           </a:stretch>
@@ -2115,8 +1866,8 @@
                 <w:lang w:eastAsia="en-CA"/>
               </w:rPr>
               <w:pict w14:anchorId="7B4C92DD">
-                <v:shape id="_x0000_i1067" type="#_x0000_t75" style="width:220.15pt;height:220.15pt">
-                  <v:imagedata r:id="rId35" o:title="noise_fixed"/>
+                <v:shape id="_x0000_i1026" type="#_x0000_t75" style="width:220pt;height:220pt">
+                  <v:imagedata r:id="rId31" o:title="noise_fixed"/>
                 </v:shape>
               </w:pict>
             </w:r>
@@ -2128,50 +1879,15 @@
           </w:tcPr>
           <w:p>
             <w:r>
-              <w:rPr>
-                <w:noProof/>
-                <w:lang w:eastAsia="en-CA"/>
-              </w:rPr>
-              <w:drawing>
-                <wp:inline distT="0" distB="0" distL="0" distR="0" wp14:anchorId="70B56E9E" wp14:editId="4222EAFC">
-                  <wp:extent cx="2542440" cy="2101266"/>
-                  <wp:effectExtent l="0" t="0" r="0" b="0"/>
-                  <wp:docPr id="5" name="Picture 5"/>
-                  <wp:cNvGraphicFramePr>
-                    <a:graphicFrameLocks xmlns:a="http://schemas.openxmlformats.org/drawingml/2006/main" noChangeAspect="1"/>
-                  </wp:cNvGraphicFramePr>
-                  <a:graphic xmlns:a="http://schemas.openxmlformats.org/drawingml/2006/main">
-                    <a:graphicData uri="http://schemas.openxmlformats.org/drawingml/2006/picture">
-                      <pic:pic xmlns:pic="http://schemas.openxmlformats.org/drawingml/2006/picture">
-                        <pic:nvPicPr>
-                          <pic:cNvPr id="1" name=""/>
-                          <pic:cNvPicPr/>
-                        </pic:nvPicPr>
-                        <pic:blipFill>
-                          <a:blip r:embed="rId36"/>
-                          <a:stretch>
-                            <a:fillRect/>
-                          </a:stretch>
-                        </pic:blipFill>
-                        <pic:spPr>
-                          <a:xfrm>
-                            <a:off x="0" y="0"/>
-                            <a:ext cx="2575954" cy="2128965"/>
-                          </a:xfrm>
-                          <a:prstGeom prst="rect">
-                            <a:avLst/>
-                          </a:prstGeom>
-                        </pic:spPr>
-                      </pic:pic>
-                    </a:graphicData>
-                  </a:graphic>
-                </wp:inline>
-              </w:drawing>
-            </w:r>
-          </w:p>
-          <w:p>
-            <w:r>
-              <w:t>This image can have some speckles removed by applying a blur filter. However which of the two images looks better seems pretty subjective.</w:t>
+              <w:t xml:space="preserve">This image can have some speckles removed by applying a blur filter. </w:t>
+            </w:r>
+            <w:r>
+              <w:t>However,</w:t>
+            </w:r>
+            <w:bookmarkStart w:id="0" w:name="_GoBack"/>
+            <w:bookmarkEnd w:id="0"/>
+            <w:r>
+              <w:t xml:space="preserve"> which of the two images looks better seems pretty subjective.</w:t>
             </w:r>
           </w:p>
         </w:tc>
@@ -2189,7 +1905,7 @@
       </w:r>
     </w:p>
     <w:sectPr>
-      <w:headerReference w:type="default" r:id="rId37"/>
+      <w:headerReference w:type="default" r:id="rId32"/>
       <w:pgSz w:w="12240" w:h="15840"/>
       <w:pgMar w:top="1440" w:right="1440" w:bottom="1440" w:left="1440" w:header="708" w:footer="708" w:gutter="0"/>
       <w:cols w:space="708"/>
@@ -3412,7 +3128,7 @@
 </file>
 
 <file path=customXml/itemProps1.xml><?xml version="1.0" encoding="utf-8"?>
-<ds:datastoreItem xmlns:ds="http://schemas.openxmlformats.org/officeDocument/2006/customXml" ds:itemID="{2EF0CB63-0FE6-437A-B948-2F10ADB50865}">
+<ds:datastoreItem xmlns:ds="http://schemas.openxmlformats.org/officeDocument/2006/customXml" ds:itemID="{E8E008A6-9305-4D1D-BDCF-75DFCF2BB5E1}">
   <ds:schemaRefs>
     <ds:schemaRef ds:uri="http://schemas.openxmlformats.org/officeDocument/2006/bibliography"/>
   </ds:schemaRefs>

</xml_diff>

<commit_message>
Done the morph toggle ce algo discussion
</commit_message>
<xml_diff>
--- a/CIS4720 - A1p1.docx
+++ b/CIS4720 - A1p1.docx
@@ -7,7 +7,13 @@
         <w:pStyle w:val="Title"/>
       </w:pPr>
       <w:r>
-        <w:t>Image Processing – Assignment 1</w:t>
+        <w:t>Image Processing – A</w:t>
+      </w:r>
+      <w:r>
+        <w:t>1</w:t>
+      </w:r>
+      <w:r>
+        <w:t>, part 1</w:t>
       </w:r>
     </w:p>
     <w:p>
@@ -52,6 +58,8 @@
       <w:r>
         <w:t>Underexposure</w:t>
       </w:r>
+      <w:bookmarkStart w:id="0" w:name="_GoBack"/>
+      <w:bookmarkEnd w:id="0"/>
     </w:p>
     <w:p>
       <w:pPr>
@@ -565,7 +573,15 @@
           </w:p>
           <w:p>
             <w:r>
-              <w:t xml:space="preserve">This image suffers from underexposure. The majority of details cannot be seen. </w:t>
+              <w:t xml:space="preserve">This image suffers from underexposure. </w:t>
+            </w:r>
+            <w:proofErr w:type="gramStart"/>
+            <w:r>
+              <w:t>The majority of</w:t>
+            </w:r>
+            <w:proofErr w:type="gramEnd"/>
+            <w:r>
+              <w:t xml:space="preserve"> details cannot be seen. </w:t>
             </w:r>
           </w:p>
         </w:tc>
@@ -917,6 +933,7 @@
                 <w:noProof/>
                 <w:lang w:eastAsia="en-CA"/>
               </w:rPr>
+              <w:lastRenderedPageBreak/>
               <w:drawing>
                 <wp:inline distT="0" distB="0" distL="0" distR="0" wp14:anchorId="3E11C1DB" wp14:editId="6CF5FBEE">
                   <wp:extent cx="2957513" cy="1971675"/>
@@ -966,8 +983,13 @@
             <w:tcW w:w="4393" w:type="dxa"/>
           </w:tcPr>
           <w:p>
-            <w:r>
-              <w:t>This image can be improved by a tiny bit by removing outlier noise, and applying an un-sharp filter.</w:t>
+            <w:proofErr w:type="gramStart"/>
+            <w:r>
+              <w:t>This image can be improved by a tiny bit</w:t>
+            </w:r>
+            <w:proofErr w:type="gramEnd"/>
+            <w:r>
+              <w:t xml:space="preserve"> by removing outlier noise, and applying an un-sharp filter.</w:t>
             </w:r>
             <w:r>
               <w:t xml:space="preserve"> I was largely unable to improve the original image unfortunately. </w:t>
@@ -1252,7 +1274,15 @@
           </w:tcPr>
           <w:p>
             <w:r>
-              <w:t>This image can have detail appear more in focus by applying an unsharp-mask, and then performing a soft de-speckle blur.</w:t>
+              <w:t xml:space="preserve">This image can have detail appear more in focus by applying an </w:t>
+            </w:r>
+            <w:proofErr w:type="spellStart"/>
+            <w:r>
+              <w:t>unsharp</w:t>
+            </w:r>
+            <w:proofErr w:type="spellEnd"/>
+            <w:r>
+              <w:t>-mask, and then performing a soft de-speckle blur.</w:t>
             </w:r>
           </w:p>
         </w:tc>
@@ -1329,6 +1359,7 @@
           </w:tcPr>
           <w:p>
             <w:r>
+              <w:lastRenderedPageBreak/>
               <w:pict w14:anchorId="4FDF7D25">
                 <v:shapetype id="_x0000_t75" coordsize="21600,21600" o:spt="75" o:preferrelative="t" path="m@4@5l@4@11@9@11@9@5xe" filled="f" stroked="f">
                   <v:stroke joinstyle="miter"/>
@@ -1619,6 +1650,7 @@
               <w:t xml:space="preserve"> </w:t>
             </w:r>
             <w:hyperlink r:id="rId28" w:history="1">
+              <w:proofErr w:type="spellStart"/>
               <w:r>
                 <w:rPr>
                   <w:rStyle w:val="Hyperlink"/>
@@ -1626,6 +1658,7 @@
                 </w:rPr>
                 <w:t>Example_lena_denoise_noisy</w:t>
               </w:r>
+              <w:proofErr w:type="spellEnd"/>
             </w:hyperlink>
           </w:p>
         </w:tc>
@@ -1675,6 +1708,7 @@
                 <w:noProof/>
                 <w:lang w:eastAsia="en-CA"/>
               </w:rPr>
+              <w:lastRenderedPageBreak/>
               <w:drawing>
                 <wp:inline distT="0" distB="0" distL="0" distR="0" wp14:anchorId="3D5DE8F2" wp14:editId="6842D882">
                   <wp:extent cx="2786062" cy="2786062"/>
@@ -1884,10 +1918,16 @@
             <w:r>
               <w:t>However,</w:t>
             </w:r>
-            <w:bookmarkStart w:id="0" w:name="_GoBack"/>
-            <w:bookmarkEnd w:id="0"/>
-            <w:r>
-              <w:t xml:space="preserve"> which of the two images looks better seems pretty subjective.</w:t>
+            <w:r>
+              <w:t xml:space="preserve"> which of the two images looks better seems </w:t>
+            </w:r>
+            <w:proofErr w:type="gramStart"/>
+            <w:r>
+              <w:t>pretty subjective</w:t>
+            </w:r>
+            <w:proofErr w:type="gramEnd"/>
+            <w:r>
+              <w:t>.</w:t>
             </w:r>
           </w:p>
         </w:tc>
@@ -1901,7 +1941,54 @@
         </w:tabs>
       </w:pPr>
       <w:r>
-        <w:tab/>
+        <w:t>Of the six cases covered</w:t>
+      </w:r>
+      <w:r>
+        <w:t>:</w:t>
+      </w:r>
+      <w:r>
+        <w:t xml:space="preserve"> improvement was arguably seen in at least five of the images. I was not able to meaningfully improve the motion blur image. Of the five images that were improved, the noise image seems to be subjective on whether the improved image looks better than the original. Meaning that I think the four remaining images were objectively improved.</w:t>
+      </w:r>
+    </w:p>
+    <w:p>
+      <w:pPr>
+        <w:tabs>
+          <w:tab w:val="left" w:pos="1601"/>
+        </w:tabs>
+      </w:pPr>
+      <w:r>
+        <w:t>Objectively improved 4/6 = 66.67%</w:t>
+      </w:r>
+    </w:p>
+    <w:p>
+      <w:pPr>
+        <w:tabs>
+          <w:tab w:val="left" w:pos="1601"/>
+        </w:tabs>
+      </w:pPr>
+      <w:r>
+        <w:t>Subjectively improved 1/6 = 16.67%</w:t>
+      </w:r>
+    </w:p>
+    <w:p>
+      <w:pPr>
+        <w:tabs>
+          <w:tab w:val="left" w:pos="1601"/>
+        </w:tabs>
+      </w:pPr>
+      <w:r>
+        <w:t>Not improved = 1/6 = 16.67%</w:t>
+      </w:r>
+    </w:p>
+    <w:p>
+      <w:pPr>
+        <w:tabs>
+          <w:tab w:val="left" w:pos="1601"/>
+        </w:tabs>
+      </w:pPr>
+      <w:r>
+        <w:lastRenderedPageBreak/>
+        <w:t>Not perfect, but not a waste of time either, and after experimenting, I did learn a little about how to approach improving images with certain issues.</w:t>
       </w:r>
     </w:p>
     <w:sectPr>
@@ -1976,10 +2063,11 @@
     </w:r>
     <w:r>
       <w:tab/>
+      <w:t>Image Processing</w:t>
     </w:r>
     <w:r>
       <w:tab/>
-      <w:t>CIS*3720 – Image Processing</w:t>
+      <w:t>CIS*4720</w:t>
     </w:r>
   </w:p>
   <w:p>
@@ -1994,7 +2082,7 @@
     </w:r>
     <w:r>
       <w:tab/>
-      <w:t>Assignment 1</w:t>
+      <w:t>A1, Part 1</w:t>
     </w:r>
   </w:p>
 </w:hdr>
@@ -3128,7 +3216,7 @@
 </file>
 
 <file path=customXml/itemProps1.xml><?xml version="1.0" encoding="utf-8"?>
-<ds:datastoreItem xmlns:ds="http://schemas.openxmlformats.org/officeDocument/2006/customXml" ds:itemID="{E8E008A6-9305-4D1D-BDCF-75DFCF2BB5E1}">
+<ds:datastoreItem xmlns:ds="http://schemas.openxmlformats.org/officeDocument/2006/customXml" ds:itemID="{8397A3EC-5F7A-453A-8C84-21C9A71CC06D}">
   <ds:schemaRefs>
     <ds:schemaRef ds:uri="http://schemas.openxmlformats.org/officeDocument/2006/bibliography"/>
   </ds:schemaRefs>

</xml_diff>

<commit_message>
I think the a1p1.docx is ready to be handed in.
</commit_message>
<xml_diff>
--- a/CIS4720 - A1p1.docx
+++ b/CIS4720 - A1p1.docx
@@ -1,6 +1,6 @@
 
 <file path=word/document.xml><?xml version="1.0" encoding="utf-8"?>
-<w:document xmlns:wpc="http://schemas.microsoft.com/office/word/2010/wordprocessingCanvas" xmlns:cx="http://schemas.microsoft.com/office/drawing/2014/chartex" xmlns:cx1="http://schemas.microsoft.com/office/drawing/2015/9/8/chartex" xmlns:cx2="http://schemas.microsoft.com/office/drawing/2015/10/21/chartex" xmlns:cx3="http://schemas.microsoft.com/office/drawing/2016/5/9/chartex" xmlns:cx4="http://schemas.microsoft.com/office/drawing/2016/5/10/chartex" xmlns:cx5="http://schemas.microsoft.com/office/drawing/2016/5/11/chartex" xmlns:mc="http://schemas.openxmlformats.org/markup-compatibility/2006" xmlns:o="urn:schemas-microsoft-com:office:office" xmlns:r="http://schemas.openxmlformats.org/officeDocument/2006/relationships" xmlns:m="http://schemas.openxmlformats.org/officeDocument/2006/math" xmlns:v="urn:schemas-microsoft-com:vml" xmlns:wp14="http://schemas.microsoft.com/office/word/2010/wordprocessingDrawing" xmlns:wp="http://schemas.openxmlformats.org/drawingml/2006/wordprocessingDrawing" xmlns:w10="urn:schemas-microsoft-com:office:word" xmlns:w="http://schemas.openxmlformats.org/wordprocessingml/2006/main" xmlns:w14="http://schemas.microsoft.com/office/word/2010/wordml" xmlns:w15="http://schemas.microsoft.com/office/word/2012/wordml" xmlns:w16se="http://schemas.microsoft.com/office/word/2015/wordml/symex" xmlns:wpg="http://schemas.microsoft.com/office/word/2010/wordprocessingGroup" xmlns:wpi="http://schemas.microsoft.com/office/word/2010/wordprocessingInk" xmlns:wne="http://schemas.microsoft.com/office/word/2006/wordml" xmlns:wps="http://schemas.microsoft.com/office/word/2010/wordprocessingShape" mc:Ignorable="w14 w15 w16se wp14">
+<w:document xmlns:wpc="http://schemas.microsoft.com/office/word/2010/wordprocessingCanvas" xmlns:cx="http://schemas.microsoft.com/office/drawing/2014/chartex" xmlns:cx1="http://schemas.microsoft.com/office/drawing/2015/9/8/chartex" xmlns:cx2="http://schemas.microsoft.com/office/drawing/2015/10/21/chartex" xmlns:cx3="http://schemas.microsoft.com/office/drawing/2016/5/9/chartex" xmlns:cx4="http://schemas.microsoft.com/office/drawing/2016/5/10/chartex" xmlns:cx5="http://schemas.microsoft.com/office/drawing/2016/5/11/chartex" xmlns:cx6="http://schemas.microsoft.com/office/drawing/2016/5/12/chartex" xmlns:cx7="http://schemas.microsoft.com/office/drawing/2016/5/13/chartex" xmlns:cx8="http://schemas.microsoft.com/office/drawing/2016/5/14/chartex" xmlns:mc="http://schemas.openxmlformats.org/markup-compatibility/2006" xmlns:o="urn:schemas-microsoft-com:office:office" xmlns:r="http://schemas.openxmlformats.org/officeDocument/2006/relationships" xmlns:m="http://schemas.openxmlformats.org/officeDocument/2006/math" xmlns:v="urn:schemas-microsoft-com:vml" xmlns:wp14="http://schemas.microsoft.com/office/word/2010/wordprocessingDrawing" xmlns:wp="http://schemas.openxmlformats.org/drawingml/2006/wordprocessingDrawing" xmlns:w10="urn:schemas-microsoft-com:office:word" xmlns:w="http://schemas.openxmlformats.org/wordprocessingml/2006/main" xmlns:w14="http://schemas.microsoft.com/office/word/2010/wordml" xmlns:w15="http://schemas.microsoft.com/office/word/2012/wordml" xmlns:w16se="http://schemas.microsoft.com/office/word/2015/wordml/symex" xmlns:wpg="http://schemas.microsoft.com/office/word/2010/wordprocessingGroup" xmlns:wpi="http://schemas.microsoft.com/office/word/2010/wordprocessingInk" xmlns:wne="http://schemas.microsoft.com/office/word/2006/wordml" xmlns:wps="http://schemas.microsoft.com/office/word/2010/wordprocessingShape" mc:Ignorable="w14 w15 w16se wp14">
   <w:body>
     <w:p>
       <w:pPr>
@@ -58,8 +58,6 @@
       <w:r>
         <w:t>Underexposure</w:t>
       </w:r>
-      <w:bookmarkStart w:id="0" w:name="_GoBack"/>
-      <w:bookmarkEnd w:id="0"/>
     </w:p>
     <w:p>
       <w:pPr>
@@ -404,6 +402,7 @@
         </w:tc>
       </w:tr>
     </w:tbl>
+    <w:p/>
     <w:p/>
     <w:p>
       <w:pPr>
@@ -573,15 +572,7 @@
           </w:p>
           <w:p>
             <w:r>
-              <w:t xml:space="preserve">This image suffers from underexposure. </w:t>
-            </w:r>
-            <w:proofErr w:type="gramStart"/>
-            <w:r>
-              <w:t>The majority of</w:t>
-            </w:r>
-            <w:proofErr w:type="gramEnd"/>
-            <w:r>
-              <w:t xml:space="preserve"> details cannot be seen. </w:t>
+              <w:t xml:space="preserve">This image suffers from underexposure. The majority of details cannot be seen. </w:t>
             </w:r>
           </w:p>
         </w:tc>
@@ -708,6 +699,17 @@
       </w:tr>
     </w:tbl>
     <w:p/>
+    <w:p/>
+    <w:p/>
+    <w:p/>
+    <w:p/>
+    <w:p/>
+    <w:p/>
+    <w:p/>
+    <w:p/>
+    <w:p/>
+    <w:p/>
+    <w:p/>
     <w:p>
       <w:pPr>
         <w:pStyle w:val="Heading2"/>
@@ -933,7 +935,6 @@
                 <w:noProof/>
                 <w:lang w:eastAsia="en-CA"/>
               </w:rPr>
-              <w:lastRenderedPageBreak/>
               <w:drawing>
                 <wp:inline distT="0" distB="0" distL="0" distR="0" wp14:anchorId="3E11C1DB" wp14:editId="6CF5FBEE">
                   <wp:extent cx="2957513" cy="1971675"/>
@@ -983,13 +984,8 @@
             <w:tcW w:w="4393" w:type="dxa"/>
           </w:tcPr>
           <w:p>
-            <w:proofErr w:type="gramStart"/>
-            <w:r>
-              <w:t>This image can be improved by a tiny bit</w:t>
-            </w:r>
-            <w:proofErr w:type="gramEnd"/>
-            <w:r>
-              <w:t xml:space="preserve"> by removing outlier noise, and applying an un-sharp filter.</w:t>
+            <w:r>
+              <w:t>This image can be improved by a tiny bit by removing outlier noise, and applying an un-sharp filter.</w:t>
             </w:r>
             <w:r>
               <w:t xml:space="preserve"> I was largely unable to improve the original image unfortunately. </w:t>
@@ -998,6 +994,17 @@
         </w:tc>
       </w:tr>
     </w:tbl>
+    <w:p/>
+    <w:p/>
+    <w:p/>
+    <w:p/>
+    <w:p/>
+    <w:p/>
+    <w:p/>
+    <w:p/>
+    <w:p/>
+    <w:p/>
+    <w:p/>
     <w:p/>
     <w:p>
       <w:pPr>
@@ -1274,20 +1281,22 @@
           </w:tcPr>
           <w:p>
             <w:r>
-              <w:t xml:space="preserve">This image can have detail appear more in focus by applying an </w:t>
-            </w:r>
-            <w:proofErr w:type="spellStart"/>
-            <w:r>
-              <w:t>unsharp</w:t>
-            </w:r>
-            <w:proofErr w:type="spellEnd"/>
-            <w:r>
-              <w:t>-mask, and then performing a soft de-speckle blur.</w:t>
+              <w:t>This image can have detail appear more in focus by applying an unsharp-mask, and then performing a soft de-speckle blur.</w:t>
             </w:r>
           </w:p>
         </w:tc>
       </w:tr>
     </w:tbl>
+    <w:p/>
+    <w:p/>
+    <w:p/>
+    <w:p/>
+    <w:p/>
+    <w:p/>
+    <w:p/>
+    <w:p/>
+    <w:p/>
+    <w:p/>
     <w:p/>
     <w:p>
       <w:pPr>
@@ -1359,7 +1368,6 @@
           </w:tcPr>
           <w:p>
             <w:r>
-              <w:lastRenderedPageBreak/>
               <w:pict w14:anchorId="4FDF7D25">
                 <v:shapetype id="_x0000_t75" coordsize="21600,21600" o:spt="75" o:preferrelative="t" path="m@4@5l@4@11@9@11@9@5xe" filled="f" stroked="f">
                   <v:stroke joinstyle="miter"/>
@@ -1380,7 +1388,7 @@
                   <v:path o:extrusionok="f" gradientshapeok="t" o:connecttype="rect"/>
                   <o:lock v:ext="edit" aspectratio="t"/>
                 </v:shapetype>
-                <v:shape id="_x0000_i1025" type="#_x0000_t75" style="width:235.7pt;height:156.95pt">
+                <v:shape id="_x0000_i1025" type="#_x0000_t75" style="width:235.8pt;height:156.8pt">
                   <v:imagedata r:id="rId25" o:title="white_balance"/>
                 </v:shape>
               </w:pict>
@@ -1575,12 +1583,19 @@
           </w:tcPr>
           <w:p>
             <w:r>
-              <w:t>This image can be somewhat improved by reducing the blue channel of the mage.</w:t>
+              <w:t xml:space="preserve">This image can be somewhat improved by reducing the blue channel of the </w:t>
+            </w:r>
+            <w:r>
+              <w:t>i</w:t>
+            </w:r>
+            <w:r>
+              <w:t>mage.</w:t>
             </w:r>
           </w:p>
         </w:tc>
       </w:tr>
     </w:tbl>
+    <w:p/>
     <w:p/>
     <w:p/>
     <w:p/>
@@ -1650,7 +1665,6 @@
               <w:t xml:space="preserve"> </w:t>
             </w:r>
             <w:hyperlink r:id="rId28" w:history="1">
-              <w:proofErr w:type="spellStart"/>
               <w:r>
                 <w:rPr>
                   <w:rStyle w:val="Hyperlink"/>
@@ -1658,7 +1672,6 @@
                 </w:rPr>
                 <w:t>Example_lena_denoise_noisy</w:t>
               </w:r>
-              <w:proofErr w:type="spellEnd"/>
             </w:hyperlink>
           </w:p>
         </w:tc>
@@ -1708,7 +1721,6 @@
                 <w:noProof/>
                 <w:lang w:eastAsia="en-CA"/>
               </w:rPr>
-              <w:lastRenderedPageBreak/>
               <w:drawing>
                 <wp:inline distT="0" distB="0" distL="0" distR="0" wp14:anchorId="3D5DE8F2" wp14:editId="6842D882">
                   <wp:extent cx="2786062" cy="2786062"/>
@@ -1900,7 +1912,7 @@
                 <w:lang w:eastAsia="en-CA"/>
               </w:rPr>
               <w:pict w14:anchorId="7B4C92DD">
-                <v:shape id="_x0000_i1026" type="#_x0000_t75" style="width:220pt;height:220pt">
+                <v:shape id="_x0000_i1026" type="#_x0000_t75" style="width:220.1pt;height:220.1pt">
                   <v:imagedata r:id="rId31" o:title="noise_fixed"/>
                 </v:shape>
               </w:pict>
@@ -1921,11 +1933,11 @@
             <w:r>
               <w:t xml:space="preserve"> which of the two images looks better seems </w:t>
             </w:r>
-            <w:proofErr w:type="gramStart"/>
-            <w:r>
-              <w:t>pretty subjective</w:t>
-            </w:r>
-            <w:proofErr w:type="gramEnd"/>
+            <w:r>
+              <w:t>subjective</w:t>
+            </w:r>
+            <w:bookmarkStart w:id="0" w:name="_GoBack"/>
+            <w:bookmarkEnd w:id="0"/>
             <w:r>
               <w:t>.</w:t>
             </w:r>
@@ -1987,7 +1999,6 @@
         </w:tabs>
       </w:pPr>
       <w:r>
-        <w:lastRenderedPageBreak/>
         <w:t>Not perfect, but not a waste of time either, and after experimenting, I did learn a little about how to approach improving images with certain issues.</w:t>
       </w:r>
     </w:p>
@@ -2003,7 +2014,7 @@
 </file>
 
 <file path=word/endnotes.xml><?xml version="1.0" encoding="utf-8"?>
-<w:endnotes xmlns:wpc="http://schemas.microsoft.com/office/word/2010/wordprocessingCanvas" xmlns:cx="http://schemas.microsoft.com/office/drawing/2014/chartex" xmlns:cx1="http://schemas.microsoft.com/office/drawing/2015/9/8/chartex" xmlns:cx2="http://schemas.microsoft.com/office/drawing/2015/10/21/chartex" xmlns:cx3="http://schemas.microsoft.com/office/drawing/2016/5/9/chartex" xmlns:cx4="http://schemas.microsoft.com/office/drawing/2016/5/10/chartex" xmlns:cx5="http://schemas.microsoft.com/office/drawing/2016/5/11/chartex" xmlns:mc="http://schemas.openxmlformats.org/markup-compatibility/2006" xmlns:o="urn:schemas-microsoft-com:office:office" xmlns:r="http://schemas.openxmlformats.org/officeDocument/2006/relationships" xmlns:m="http://schemas.openxmlformats.org/officeDocument/2006/math" xmlns:v="urn:schemas-microsoft-com:vml" xmlns:wp14="http://schemas.microsoft.com/office/word/2010/wordprocessingDrawing" xmlns:wp="http://schemas.openxmlformats.org/drawingml/2006/wordprocessingDrawing" xmlns:w10="urn:schemas-microsoft-com:office:word" xmlns:w="http://schemas.openxmlformats.org/wordprocessingml/2006/main" xmlns:w14="http://schemas.microsoft.com/office/word/2010/wordml" xmlns:w15="http://schemas.microsoft.com/office/word/2012/wordml" xmlns:w16se="http://schemas.microsoft.com/office/word/2015/wordml/symex" xmlns:wpg="http://schemas.microsoft.com/office/word/2010/wordprocessingGroup" xmlns:wpi="http://schemas.microsoft.com/office/word/2010/wordprocessingInk" xmlns:wne="http://schemas.microsoft.com/office/word/2006/wordml" xmlns:wps="http://schemas.microsoft.com/office/word/2010/wordprocessingShape" mc:Ignorable="w14 w15 w16se wp14">
+<w:endnotes xmlns:wpc="http://schemas.microsoft.com/office/word/2010/wordprocessingCanvas" xmlns:cx="http://schemas.microsoft.com/office/drawing/2014/chartex" xmlns:cx1="http://schemas.microsoft.com/office/drawing/2015/9/8/chartex" xmlns:cx2="http://schemas.microsoft.com/office/drawing/2015/10/21/chartex" xmlns:cx3="http://schemas.microsoft.com/office/drawing/2016/5/9/chartex" xmlns:cx4="http://schemas.microsoft.com/office/drawing/2016/5/10/chartex" xmlns:cx5="http://schemas.microsoft.com/office/drawing/2016/5/11/chartex" xmlns:cx6="http://schemas.microsoft.com/office/drawing/2016/5/12/chartex" xmlns:cx7="http://schemas.microsoft.com/office/drawing/2016/5/13/chartex" xmlns:cx8="http://schemas.microsoft.com/office/drawing/2016/5/14/chartex" xmlns:mc="http://schemas.openxmlformats.org/markup-compatibility/2006" xmlns:o="urn:schemas-microsoft-com:office:office" xmlns:r="http://schemas.openxmlformats.org/officeDocument/2006/relationships" xmlns:m="http://schemas.openxmlformats.org/officeDocument/2006/math" xmlns:v="urn:schemas-microsoft-com:vml" xmlns:wp14="http://schemas.microsoft.com/office/word/2010/wordprocessingDrawing" xmlns:wp="http://schemas.openxmlformats.org/drawingml/2006/wordprocessingDrawing" xmlns:w10="urn:schemas-microsoft-com:office:word" xmlns:w="http://schemas.openxmlformats.org/wordprocessingml/2006/main" xmlns:w14="http://schemas.microsoft.com/office/word/2010/wordml" xmlns:w15="http://schemas.microsoft.com/office/word/2012/wordml" xmlns:w16se="http://schemas.microsoft.com/office/word/2015/wordml/symex" xmlns:wpg="http://schemas.microsoft.com/office/word/2010/wordprocessingGroup" xmlns:wpi="http://schemas.microsoft.com/office/word/2010/wordprocessingInk" xmlns:wne="http://schemas.microsoft.com/office/word/2006/wordml" xmlns:wps="http://schemas.microsoft.com/office/word/2010/wordprocessingShape" mc:Ignorable="w14 w15 w16se wp14">
   <w:endnote w:type="separator" w:id="-1">
     <w:p>
       <w:pPr>
@@ -2028,7 +2039,7 @@
 </file>
 
 <file path=word/footnotes.xml><?xml version="1.0" encoding="utf-8"?>
-<w:footnotes xmlns:wpc="http://schemas.microsoft.com/office/word/2010/wordprocessingCanvas" xmlns:cx="http://schemas.microsoft.com/office/drawing/2014/chartex" xmlns:cx1="http://schemas.microsoft.com/office/drawing/2015/9/8/chartex" xmlns:cx2="http://schemas.microsoft.com/office/drawing/2015/10/21/chartex" xmlns:cx3="http://schemas.microsoft.com/office/drawing/2016/5/9/chartex" xmlns:cx4="http://schemas.microsoft.com/office/drawing/2016/5/10/chartex" xmlns:cx5="http://schemas.microsoft.com/office/drawing/2016/5/11/chartex" xmlns:mc="http://schemas.openxmlformats.org/markup-compatibility/2006" xmlns:o="urn:schemas-microsoft-com:office:office" xmlns:r="http://schemas.openxmlformats.org/officeDocument/2006/relationships" xmlns:m="http://schemas.openxmlformats.org/officeDocument/2006/math" xmlns:v="urn:schemas-microsoft-com:vml" xmlns:wp14="http://schemas.microsoft.com/office/word/2010/wordprocessingDrawing" xmlns:wp="http://schemas.openxmlformats.org/drawingml/2006/wordprocessingDrawing" xmlns:w10="urn:schemas-microsoft-com:office:word" xmlns:w="http://schemas.openxmlformats.org/wordprocessingml/2006/main" xmlns:w14="http://schemas.microsoft.com/office/word/2010/wordml" xmlns:w15="http://schemas.microsoft.com/office/word/2012/wordml" xmlns:w16se="http://schemas.microsoft.com/office/word/2015/wordml/symex" xmlns:wpg="http://schemas.microsoft.com/office/word/2010/wordprocessingGroup" xmlns:wpi="http://schemas.microsoft.com/office/word/2010/wordprocessingInk" xmlns:wne="http://schemas.microsoft.com/office/word/2006/wordml" xmlns:wps="http://schemas.microsoft.com/office/word/2010/wordprocessingShape" mc:Ignorable="w14 w15 w16se wp14">
+<w:footnotes xmlns:wpc="http://schemas.microsoft.com/office/word/2010/wordprocessingCanvas" xmlns:cx="http://schemas.microsoft.com/office/drawing/2014/chartex" xmlns:cx1="http://schemas.microsoft.com/office/drawing/2015/9/8/chartex" xmlns:cx2="http://schemas.microsoft.com/office/drawing/2015/10/21/chartex" xmlns:cx3="http://schemas.microsoft.com/office/drawing/2016/5/9/chartex" xmlns:cx4="http://schemas.microsoft.com/office/drawing/2016/5/10/chartex" xmlns:cx5="http://schemas.microsoft.com/office/drawing/2016/5/11/chartex" xmlns:cx6="http://schemas.microsoft.com/office/drawing/2016/5/12/chartex" xmlns:cx7="http://schemas.microsoft.com/office/drawing/2016/5/13/chartex" xmlns:cx8="http://schemas.microsoft.com/office/drawing/2016/5/14/chartex" xmlns:mc="http://schemas.openxmlformats.org/markup-compatibility/2006" xmlns:o="urn:schemas-microsoft-com:office:office" xmlns:r="http://schemas.openxmlformats.org/officeDocument/2006/relationships" xmlns:m="http://schemas.openxmlformats.org/officeDocument/2006/math" xmlns:v="urn:schemas-microsoft-com:vml" xmlns:wp14="http://schemas.microsoft.com/office/word/2010/wordprocessingDrawing" xmlns:wp="http://schemas.openxmlformats.org/drawingml/2006/wordprocessingDrawing" xmlns:w10="urn:schemas-microsoft-com:office:word" xmlns:w="http://schemas.openxmlformats.org/wordprocessingml/2006/main" xmlns:w14="http://schemas.microsoft.com/office/word/2010/wordml" xmlns:w15="http://schemas.microsoft.com/office/word/2012/wordml" xmlns:w16se="http://schemas.microsoft.com/office/word/2015/wordml/symex" xmlns:wpg="http://schemas.microsoft.com/office/word/2010/wordprocessingGroup" xmlns:wpi="http://schemas.microsoft.com/office/word/2010/wordprocessingInk" xmlns:wne="http://schemas.microsoft.com/office/word/2006/wordml" xmlns:wps="http://schemas.microsoft.com/office/word/2010/wordprocessingShape" mc:Ignorable="w14 w15 w16se wp14">
   <w:footnote w:type="separator" w:id="-1">
     <w:p>
       <w:pPr>
@@ -2053,7 +2064,7 @@
 </file>
 
 <file path=word/header1.xml><?xml version="1.0" encoding="utf-8"?>
-<w:hdr xmlns:wpc="http://schemas.microsoft.com/office/word/2010/wordprocessingCanvas" xmlns:cx="http://schemas.microsoft.com/office/drawing/2014/chartex" xmlns:cx1="http://schemas.microsoft.com/office/drawing/2015/9/8/chartex" xmlns:cx2="http://schemas.microsoft.com/office/drawing/2015/10/21/chartex" xmlns:cx3="http://schemas.microsoft.com/office/drawing/2016/5/9/chartex" xmlns:cx4="http://schemas.microsoft.com/office/drawing/2016/5/10/chartex" xmlns:cx5="http://schemas.microsoft.com/office/drawing/2016/5/11/chartex" xmlns:mc="http://schemas.openxmlformats.org/markup-compatibility/2006" xmlns:o="urn:schemas-microsoft-com:office:office" xmlns:r="http://schemas.openxmlformats.org/officeDocument/2006/relationships" xmlns:m="http://schemas.openxmlformats.org/officeDocument/2006/math" xmlns:v="urn:schemas-microsoft-com:vml" xmlns:wp14="http://schemas.microsoft.com/office/word/2010/wordprocessingDrawing" xmlns:wp="http://schemas.openxmlformats.org/drawingml/2006/wordprocessingDrawing" xmlns:w10="urn:schemas-microsoft-com:office:word" xmlns:w="http://schemas.openxmlformats.org/wordprocessingml/2006/main" xmlns:w14="http://schemas.microsoft.com/office/word/2010/wordml" xmlns:w15="http://schemas.microsoft.com/office/word/2012/wordml" xmlns:w16se="http://schemas.microsoft.com/office/word/2015/wordml/symex" xmlns:wpg="http://schemas.microsoft.com/office/word/2010/wordprocessingGroup" xmlns:wpi="http://schemas.microsoft.com/office/word/2010/wordprocessingInk" xmlns:wne="http://schemas.microsoft.com/office/word/2006/wordml" xmlns:wps="http://schemas.microsoft.com/office/word/2010/wordprocessingShape" mc:Ignorable="w14 w15 w16se wp14">
+<w:hdr xmlns:wpc="http://schemas.microsoft.com/office/word/2010/wordprocessingCanvas" xmlns:cx="http://schemas.microsoft.com/office/drawing/2014/chartex" xmlns:cx1="http://schemas.microsoft.com/office/drawing/2015/9/8/chartex" xmlns:cx2="http://schemas.microsoft.com/office/drawing/2015/10/21/chartex" xmlns:cx3="http://schemas.microsoft.com/office/drawing/2016/5/9/chartex" xmlns:cx4="http://schemas.microsoft.com/office/drawing/2016/5/10/chartex" xmlns:cx5="http://schemas.microsoft.com/office/drawing/2016/5/11/chartex" xmlns:cx6="http://schemas.microsoft.com/office/drawing/2016/5/12/chartex" xmlns:cx7="http://schemas.microsoft.com/office/drawing/2016/5/13/chartex" xmlns:cx8="http://schemas.microsoft.com/office/drawing/2016/5/14/chartex" xmlns:mc="http://schemas.openxmlformats.org/markup-compatibility/2006" xmlns:o="urn:schemas-microsoft-com:office:office" xmlns:r="http://schemas.openxmlformats.org/officeDocument/2006/relationships" xmlns:m="http://schemas.openxmlformats.org/officeDocument/2006/math" xmlns:v="urn:schemas-microsoft-com:vml" xmlns:wp14="http://schemas.microsoft.com/office/word/2010/wordprocessingDrawing" xmlns:wp="http://schemas.openxmlformats.org/drawingml/2006/wordprocessingDrawing" xmlns:w10="urn:schemas-microsoft-com:office:word" xmlns:w="http://schemas.openxmlformats.org/wordprocessingml/2006/main" xmlns:w14="http://schemas.microsoft.com/office/word/2010/wordml" xmlns:w15="http://schemas.microsoft.com/office/word/2012/wordml" xmlns:w16se="http://schemas.microsoft.com/office/word/2015/wordml/symex" xmlns:wpg="http://schemas.microsoft.com/office/word/2010/wordprocessingGroup" xmlns:wpi="http://schemas.microsoft.com/office/word/2010/wordprocessingInk" xmlns:wne="http://schemas.microsoft.com/office/word/2006/wordml" xmlns:wps="http://schemas.microsoft.com/office/word/2010/wordprocessingShape" mc:Ignorable="w14 w15 w16se wp14">
   <w:p>
     <w:pPr>
       <w:pStyle w:val="Header"/>
@@ -2089,7 +2100,7 @@
 </file>
 
 <file path=word/numbering.xml><?xml version="1.0" encoding="utf-8"?>
-<w:numbering xmlns:wpc="http://schemas.microsoft.com/office/word/2010/wordprocessingCanvas" xmlns:cx="http://schemas.microsoft.com/office/drawing/2014/chartex" xmlns:cx1="http://schemas.microsoft.com/office/drawing/2015/9/8/chartex" xmlns:cx2="http://schemas.microsoft.com/office/drawing/2015/10/21/chartex" xmlns:cx3="http://schemas.microsoft.com/office/drawing/2016/5/9/chartex" xmlns:cx4="http://schemas.microsoft.com/office/drawing/2016/5/10/chartex" xmlns:cx5="http://schemas.microsoft.com/office/drawing/2016/5/11/chartex" xmlns:mc="http://schemas.openxmlformats.org/markup-compatibility/2006" xmlns:o="urn:schemas-microsoft-com:office:office" xmlns:r="http://schemas.openxmlformats.org/officeDocument/2006/relationships" xmlns:m="http://schemas.openxmlformats.org/officeDocument/2006/math" xmlns:v="urn:schemas-microsoft-com:vml" xmlns:wp14="http://schemas.microsoft.com/office/word/2010/wordprocessingDrawing" xmlns:wp="http://schemas.openxmlformats.org/drawingml/2006/wordprocessingDrawing" xmlns:w10="urn:schemas-microsoft-com:office:word" xmlns:w="http://schemas.openxmlformats.org/wordprocessingml/2006/main" xmlns:w14="http://schemas.microsoft.com/office/word/2010/wordml" xmlns:w15="http://schemas.microsoft.com/office/word/2012/wordml" xmlns:w16se="http://schemas.microsoft.com/office/word/2015/wordml/symex" xmlns:wpg="http://schemas.microsoft.com/office/word/2010/wordprocessingGroup" xmlns:wpi="http://schemas.microsoft.com/office/word/2010/wordprocessingInk" xmlns:wne="http://schemas.microsoft.com/office/word/2006/wordml" xmlns:wps="http://schemas.microsoft.com/office/word/2010/wordprocessingShape" mc:Ignorable="w14 w15 w16se wp14">
+<w:numbering xmlns:wpc="http://schemas.microsoft.com/office/word/2010/wordprocessingCanvas" xmlns:cx="http://schemas.microsoft.com/office/drawing/2014/chartex" xmlns:cx1="http://schemas.microsoft.com/office/drawing/2015/9/8/chartex" xmlns:cx2="http://schemas.microsoft.com/office/drawing/2015/10/21/chartex" xmlns:cx3="http://schemas.microsoft.com/office/drawing/2016/5/9/chartex" xmlns:cx4="http://schemas.microsoft.com/office/drawing/2016/5/10/chartex" xmlns:cx5="http://schemas.microsoft.com/office/drawing/2016/5/11/chartex" xmlns:cx6="http://schemas.microsoft.com/office/drawing/2016/5/12/chartex" xmlns:cx7="http://schemas.microsoft.com/office/drawing/2016/5/13/chartex" xmlns:cx8="http://schemas.microsoft.com/office/drawing/2016/5/14/chartex" xmlns:mc="http://schemas.openxmlformats.org/markup-compatibility/2006" xmlns:o="urn:schemas-microsoft-com:office:office" xmlns:r="http://schemas.openxmlformats.org/officeDocument/2006/relationships" xmlns:m="http://schemas.openxmlformats.org/officeDocument/2006/math" xmlns:v="urn:schemas-microsoft-com:vml" xmlns:wp14="http://schemas.microsoft.com/office/word/2010/wordprocessingDrawing" xmlns:wp="http://schemas.openxmlformats.org/drawingml/2006/wordprocessingDrawing" xmlns:w10="urn:schemas-microsoft-com:office:word" xmlns:w="http://schemas.openxmlformats.org/wordprocessingml/2006/main" xmlns:w14="http://schemas.microsoft.com/office/word/2010/wordml" xmlns:w15="http://schemas.microsoft.com/office/word/2012/wordml" xmlns:w16se="http://schemas.microsoft.com/office/word/2015/wordml/symex" xmlns:wpg="http://schemas.microsoft.com/office/word/2010/wordprocessingGroup" xmlns:wpi="http://schemas.microsoft.com/office/word/2010/wordprocessingInk" xmlns:wne="http://schemas.microsoft.com/office/word/2006/wordml" xmlns:wps="http://schemas.microsoft.com/office/word/2010/wordprocessingShape" mc:Ignorable="w14 w15 w16se wp14">
   <w:abstractNum w:abstractNumId="0" w15:restartNumberingAfterBreak="0">
     <w:nsid w:val="019603B4"/>
     <w:multiLevelType w:val="hybridMultilevel"/>
@@ -3216,7 +3227,7 @@
 </file>
 
 <file path=customXml/itemProps1.xml><?xml version="1.0" encoding="utf-8"?>
-<ds:datastoreItem xmlns:ds="http://schemas.openxmlformats.org/officeDocument/2006/customXml" ds:itemID="{8397A3EC-5F7A-453A-8C84-21C9A71CC06D}">
+<ds:datastoreItem xmlns:ds="http://schemas.openxmlformats.org/officeDocument/2006/customXml" ds:itemID="{C5A00C94-3758-4033-8306-66084C59BE15}">
   <ds:schemaRefs>
     <ds:schemaRef ds:uri="http://schemas.openxmlformats.org/officeDocument/2006/bibliography"/>
   </ds:schemaRefs>

</xml_diff>